<commit_message>
Updates to technical report and pdf version.
</commit_message>
<xml_diff>
--- a/Technical Report.docx
+++ b/Technical Report.docx
@@ -28,7 +28,15 @@
     <w:p/>
     <w:p>
       <w:r>
-        <w:t xml:space="preserve">This project was completed by Rosaicela, Bitty, and Kellen. </w:t>
+        <w:t xml:space="preserve">This project was completed by </w:t>
+      </w:r>
+      <w:proofErr w:type="spellStart"/>
+      <w:r>
+        <w:t>Rosaicela</w:t>
+      </w:r>
+      <w:proofErr w:type="spellEnd"/>
+      <w:r>
+        <w:t xml:space="preserve">, Bitty, and Kellen. </w:t>
       </w:r>
     </w:p>
     <w:p/>
@@ -151,8 +159,13 @@
         </w:r>
       </w:hyperlink>
       <w:r>
-        <w:t xml:space="preserve"> -- The Humanitarian Data Exchange -- (us-airports.csv)*</w:t>
-      </w:r>
+        <w:t xml:space="preserve"> -- The Humanitarian Data Exchange -- (</w:t>
+      </w:r>
+      <w:proofErr w:type="gramStart"/>
+      <w:r>
+        <w:t>us-airports.csv)*</w:t>
+      </w:r>
+      <w:proofErr w:type="gramEnd"/>
     </w:p>
     <w:p>
       <w:pPr>
@@ -234,7 +247,17 @@
         <w:ind w:left="720"/>
       </w:pPr>
       <w:r>
-        <w:t>(military-bases.json)*</w:t>
+        <w:t>(military-</w:t>
+      </w:r>
+      <w:proofErr w:type="spellStart"/>
+      <w:proofErr w:type="gramStart"/>
+      <w:r>
+        <w:t>bases.json</w:t>
+      </w:r>
+      <w:proofErr w:type="spellEnd"/>
+      <w:proofErr w:type="gramEnd"/>
+      <w:r>
+        <w:t>)*</w:t>
       </w:r>
     </w:p>
     <w:p>
@@ -253,7 +276,21 @@
         <w:rPr>
           <w:b/>
         </w:rPr>
-        <w:t>*note: we ultimately ended up not using these datasets</w:t>
+        <w:t>*</w:t>
+      </w:r>
+      <w:proofErr w:type="gramStart"/>
+      <w:r>
+        <w:rPr>
+          <w:b/>
+        </w:rPr>
+        <w:t>note</w:t>
+      </w:r>
+      <w:proofErr w:type="gramEnd"/>
+      <w:r>
+        <w:rPr>
+          <w:b/>
+        </w:rPr>
+        <w:t>: we ultimately ended up not using these datasets</w:t>
       </w:r>
     </w:p>
     <w:p>
@@ -291,7 +328,40 @@
         <w:tab/>
       </w:r>
       <w:r>
-        <w:t>We used Python/Jupyter Notebook to import the data we collected from their original csv and json formatting into data frames. Each of us took a section of the data to cleanse. Due to the time constraints around this project, we dropped dates that were outs</w:t>
+        <w:t>We used Python/</w:t>
+      </w:r>
+      <w:proofErr w:type="spellStart"/>
+      <w:r>
+        <w:t>Jupyter</w:t>
+      </w:r>
+      <w:proofErr w:type="spellEnd"/>
+      <w:r>
+        <w:t xml:space="preserve"> Notebook to import the data we collected from their original .</w:t>
+      </w:r>
+      <w:r>
+        <w:t xml:space="preserve">csv </w:t>
+      </w:r>
+      <w:proofErr w:type="gramStart"/>
+      <w:r>
+        <w:t>and .</w:t>
+      </w:r>
+      <w:r>
+        <w:t>json</w:t>
+      </w:r>
+      <w:proofErr w:type="gramEnd"/>
+      <w:r>
+        <w:t xml:space="preserve"> formatting into </w:t>
+      </w:r>
+      <w:proofErr w:type="spellStart"/>
+      <w:r>
+        <w:t>data</w:t>
+      </w:r>
+      <w:r>
+        <w:t>frames</w:t>
+      </w:r>
+      <w:proofErr w:type="spellEnd"/>
+      <w:r>
+        <w:t>. Each of us took a section of the data to cleanse. Due to the time constraints around this project, we dropped dates that were outs</w:t>
       </w:r>
       <w:r>
         <w:t xml:space="preserve">ide of our year of interest, 2016, and converted the dates to datetime format. </w:t>
@@ -309,7 +379,15 @@
         <w:ind w:firstLine="720"/>
       </w:pPr>
       <w:r>
-        <w:t>We needed to make the latitude and longitude columns into a format that was consistent with the other dataframes. The latitude and longitude informat</w:t>
+        <w:t xml:space="preserve">We needed to make the latitude and longitude columns into a format that was consistent with the other </w:t>
+      </w:r>
+      <w:proofErr w:type="spellStart"/>
+      <w:r>
+        <w:t>dataframes</w:t>
+      </w:r>
+      <w:proofErr w:type="spellEnd"/>
+      <w:r>
+        <w:t>. The latitude and longitude informat</w:t>
       </w:r>
       <w:r>
         <w:t xml:space="preserve">ion in this dataset was initially formatted with compass point letters rather than positive and negative numbers. </w:t>
@@ -360,7 +438,18 @@
         <w:t>Pytho</w:t>
       </w:r>
       <w:r>
-        <w:t>n and SQLalchemy:</w:t>
+        <w:t xml:space="preserve">n and </w:t>
+      </w:r>
+      <w:proofErr w:type="spellStart"/>
+      <w:r>
+        <w:t>SQLA</w:t>
+      </w:r>
+      <w:r>
+        <w:t>lchemy</w:t>
+      </w:r>
+      <w:proofErr w:type="spellEnd"/>
+      <w:r>
+        <w:t>:</w:t>
       </w:r>
     </w:p>
     <w:p/>
@@ -369,7 +458,64 @@
         <w:tab/>
       </w:r>
       <w:r>
-        <w:t>Using the data frames we created in Pandas/Python, we used the to_csv() function to export and read the data frames and used the to_sql function to push the data frames and create the corresponding tables in SQLAlchemy which was then put into Postgres.</w:t>
+        <w:t xml:space="preserve">Using the </w:t>
+      </w:r>
+      <w:proofErr w:type="spellStart"/>
+      <w:r>
+        <w:t>data</w:t>
+      </w:r>
+      <w:r>
+        <w:t>frames</w:t>
+      </w:r>
+      <w:proofErr w:type="spellEnd"/>
+      <w:r>
+        <w:t xml:space="preserve"> we created in Pandas/Python, we used the </w:t>
+      </w:r>
+      <w:proofErr w:type="spellStart"/>
+      <w:r>
+        <w:t>to_</w:t>
+      </w:r>
+      <w:proofErr w:type="gramStart"/>
+      <w:r>
+        <w:t>csv</w:t>
+      </w:r>
+      <w:proofErr w:type="spellEnd"/>
+      <w:r>
+        <w:t>(</w:t>
+      </w:r>
+      <w:proofErr w:type="gramEnd"/>
+      <w:r>
+        <w:t xml:space="preserve">) function to export and read the data frames and used the </w:t>
+      </w:r>
+      <w:proofErr w:type="spellStart"/>
+      <w:r>
+        <w:t>to_sql</w:t>
+      </w:r>
+      <w:proofErr w:type="spellEnd"/>
+      <w:r>
+        <w:t xml:space="preserve"> function to push the </w:t>
+      </w:r>
+      <w:proofErr w:type="spellStart"/>
+      <w:r>
+        <w:t>data</w:t>
+      </w:r>
+      <w:r>
+        <w:t>frames</w:t>
+      </w:r>
+      <w:proofErr w:type="spellEnd"/>
+      <w:r>
+        <w:t xml:space="preserve"> and create the corresponding tables in </w:t>
+      </w:r>
+      <w:proofErr w:type="spellStart"/>
+      <w:r>
+        <w:t>SQL</w:t>
+      </w:r>
+      <w:r>
+        <w:t>Alchemy</w:t>
+      </w:r>
+      <w:proofErr w:type="spellEnd"/>
+      <w:r>
+        <w:t xml:space="preserve"> which was then put into Postgres.</w:t>
       </w:r>
     </w:p>
     <w:p/>
@@ -388,10 +534,26 @@
     <w:p>
       <w:r>
         <w:tab/>
-        <w:t>The tables in our project were: ufo_airports and ufo_firebal</w:t>
-      </w:r>
-      <w:r>
-        <w:t xml:space="preserve">ls. </w:t>
+        <w:t xml:space="preserve">The tables in our project were: </w:t>
+      </w:r>
+      <w:proofErr w:type="spellStart"/>
+      <w:r>
+        <w:t>ufo_airports</w:t>
+      </w:r>
+      <w:proofErr w:type="spellEnd"/>
+      <w:r>
+        <w:t xml:space="preserve"> and </w:t>
+      </w:r>
+      <w:proofErr w:type="spellStart"/>
+      <w:r>
+        <w:t>ufo_firebal</w:t>
+      </w:r>
+      <w:r>
+        <w:t>ls</w:t>
+      </w:r>
+      <w:proofErr w:type="spellEnd"/>
+      <w:r>
+        <w:t xml:space="preserve">. </w:t>
       </w:r>
     </w:p>
     <w:p/>
@@ -403,7 +565,18 @@
         </w:numPr>
       </w:pPr>
       <w:r>
-        <w:t xml:space="preserve">The ufo_fireballs table contains the date in 2016 of a fireball, and the latitude and longitude of a U.S. fireball sighting. </w:t>
+        <w:t xml:space="preserve">The </w:t>
+      </w:r>
+      <w:proofErr w:type="spellStart"/>
+      <w:r>
+        <w:t>ufo_fireballs</w:t>
+      </w:r>
+      <w:proofErr w:type="spellEnd"/>
+      <w:r>
+        <w:t xml:space="preserve"> table contains the date in 2016 of a fireball, and the latitude and longitude of the </w:t>
+      </w:r>
+      <w:r>
+        <w:t xml:space="preserve">sighting. </w:t>
       </w:r>
     </w:p>
     <w:p/>
@@ -415,14 +588,27 @@
         </w:numPr>
       </w:pPr>
       <w:r>
-        <w:t>The ufo_airports table contains names of U.S. civil and military airports and physical addresses. However, due to the natur</w:t>
+        <w:t xml:space="preserve">The </w:t>
+      </w:r>
+      <w:proofErr w:type="spellStart"/>
+      <w:r>
+        <w:t>ufo_airports</w:t>
+      </w:r>
+      <w:proofErr w:type="spellEnd"/>
+      <w:r>
+        <w:t xml:space="preserve"> table contains names of U.S. civil and military airports and physical addresses. However, due to the natur</w:t>
       </w:r>
       <w:r>
         <w:t xml:space="preserve">e of our ‘military’ keyword search using the Google Maps API many of the ‘military’ locations are any U.S. military-related location (including air bases, recruiting stations, national guard facilities, </w:t>
       </w:r>
+      <w:proofErr w:type="spellStart"/>
       <w:r>
         <w:lastRenderedPageBreak/>
-        <w:t xml:space="preserve">etc). This table additionally contains the 2016 date </w:t>
+        <w:t>etc</w:t>
+      </w:r>
+      <w:proofErr w:type="spellEnd"/>
+      <w:r>
+        <w:t xml:space="preserve">). This table additionally contains the 2016 date </w:t>
       </w:r>
       <w:r>
         <w:t xml:space="preserve">of UFO sightings, country of the sighting (U.S. only in our case), shape of the UFO, location (non-approximate), U.S. state of the sighting, and the latitude and longitude of the sighting. </w:t>

</xml_diff>